<commit_message>
Inform & aesth changes
</commit_message>
<xml_diff>
--- a/Proyecto/Entregas/Informe/IDCI Informe Alejandro Sobral 147886-2.docx
+++ b/Proyecto/Entregas/Informe/IDCI Informe Alejandro Sobral 147886-2.docx
@@ -1974,7 +1974,27 @@
           <w:u w:val="single"/>
         </w:rPr>
         <w:lastRenderedPageBreak/>
-        <w:t>Modulo WIFI:</w:t>
+        <w:t xml:space="preserve">Modulo </w:t>
+      </w:r>
+      <w:r>
+        <w:rPr>
+          <w:rFonts w:cstheme="minorHAnsi"/>
+          <w:bCs/>
+          <w:sz w:val="28"/>
+          <w:szCs w:val="28"/>
+          <w:u w:val="single"/>
+        </w:rPr>
+        <w:t>“de control y drivers”</w:t>
+      </w:r>
+      <w:r>
+        <w:rPr>
+          <w:rFonts w:cstheme="minorHAnsi"/>
+          <w:bCs/>
+          <w:sz w:val="28"/>
+          <w:szCs w:val="28"/>
+          <w:u w:val="single"/>
+        </w:rPr>
+        <w:t>:</w:t>
       </w:r>
     </w:p>
     <w:p>
@@ -3995,8 +4015,10 @@
         <w:rPr>
           <w:rFonts w:cstheme="minorHAnsi"/>
           <w:bCs/>
-          <w:sz w:val="28"/>
-          <w:szCs w:val="28"/>
+          <w:noProof/>
+          <w:sz w:val="28"/>
+          <w:szCs w:val="28"/>
+          <w:lang w:val="en-GB" w:eastAsia="en-GB"/>
         </w:rPr>
         <w:drawing>
           <wp:inline distT="0" distB="0" distL="0" distR="0" wp14:anchorId="5737DA17" wp14:editId="4FD234CE">
@@ -5140,8 +5162,10 @@
         <w:rPr>
           <w:rFonts w:cstheme="minorHAnsi"/>
           <w:bCs/>
-          <w:sz w:val="28"/>
-          <w:szCs w:val="28"/>
+          <w:noProof/>
+          <w:sz w:val="28"/>
+          <w:szCs w:val="28"/>
+          <w:lang w:val="en-GB" w:eastAsia="en-GB"/>
         </w:rPr>
         <w:drawing>
           <wp:inline distT="0" distB="0" distL="0" distR="0" wp14:anchorId="44801273" wp14:editId="5FB44B4B">
@@ -5298,8 +5322,10 @@
         <w:rPr>
           <w:rFonts w:cstheme="minorHAnsi"/>
           <w:bCs/>
-          <w:sz w:val="28"/>
-          <w:szCs w:val="28"/>
+          <w:noProof/>
+          <w:sz w:val="28"/>
+          <w:szCs w:val="28"/>
+          <w:lang w:val="en-GB" w:eastAsia="en-GB"/>
         </w:rPr>
         <w:drawing>
           <wp:inline distT="0" distB="0" distL="0" distR="0" wp14:anchorId="73A592CE" wp14:editId="31FDE106">
@@ -6161,7 +6187,6 @@
           <w:bCs/>
           <w:sz w:val="36"/>
           <w:szCs w:val="36"/>
-          <w:highlight w:val="red"/>
           <w:u w:val="single"/>
         </w:rPr>
       </w:pPr>
@@ -6172,7 +6197,6 @@
           <w:b/>
           <w:sz w:val="28"/>
           <w:szCs w:val="28"/>
-          <w:highlight w:val="red"/>
           <w:u w:val="single"/>
         </w:rPr>
         <w:t>Modularización</w:t>
@@ -6184,7 +6208,6 @@
           <w:b/>
           <w:sz w:val="28"/>
           <w:szCs w:val="28"/>
-          <w:highlight w:val="red"/>
           <w:u w:val="single"/>
         </w:rPr>
         <w:t xml:space="preserve"> y etapas del ruteo</w:t>
@@ -6194,35 +6217,98 @@
           <w:rFonts w:ascii="Calibri" w:hAnsi="Calibri" w:cs="Calibri"/>
           <w:sz w:val="28"/>
           <w:szCs w:val="28"/>
-          <w:highlight w:val="red"/>
           <w:u w:val="single"/>
         </w:rPr>
         <w:t>:</w:t>
       </w:r>
-      <w:r>
-        <w:rPr>
-          <w:rFonts w:ascii="Calibri" w:hAnsi="Calibri" w:cs="Calibri"/>
-          <w:sz w:val="28"/>
-          <w:szCs w:val="28"/>
-          <w:highlight w:val="red"/>
+    </w:p>
+    <w:p>
+      <w:pPr>
+        <w:rPr>
+          <w:rFonts w:cstheme="minorHAnsi"/>
+          <w:bCs/>
+          <w:sz w:val="36"/>
+          <w:szCs w:val="36"/>
           <w:u w:val="single"/>
         </w:rPr>
-        <w:t xml:space="preserve"> pendiente</w:t>
-      </w:r>
-    </w:p>
-    <w:p>
-      <w:pPr>
-        <w:rPr>
-          <w:sz w:val="28"/>
-          <w:szCs w:val="28"/>
-        </w:rPr>
-      </w:pPr>
-      <w:r>
-        <w:rPr>
-          <w:sz w:val="28"/>
-          <w:szCs w:val="28"/>
-        </w:rPr>
-        <w:t>El PCB está compuesto por siete módulos. Fuente, CPU, WIFI, filtro pasa bajos, amplificador de audio, cámara y pantalla.</w:t>
+      </w:pPr>
+    </w:p>
+    <w:p>
+      <w:pPr>
+        <w:rPr>
+          <w:rFonts w:cstheme="minorHAnsi"/>
+          <w:bCs/>
+          <w:sz w:val="28"/>
+          <w:szCs w:val="28"/>
+        </w:rPr>
+      </w:pPr>
+      <w:r>
+        <w:rPr>
+          <w:rFonts w:cstheme="minorHAnsi"/>
+          <w:bCs/>
+          <w:sz w:val="28"/>
+          <w:szCs w:val="28"/>
+        </w:rPr>
+        <w:t>El PCB se compone de los siguientes módulos a detallar:</w:t>
+      </w:r>
+    </w:p>
+    <w:p>
+      <w:pPr>
+        <w:rPr>
+          <w:rFonts w:cstheme="minorHAnsi"/>
+          <w:bCs/>
+          <w:sz w:val="28"/>
+          <w:szCs w:val="28"/>
+        </w:rPr>
+      </w:pPr>
+      <w:r>
+        <w:rPr>
+          <w:rFonts w:cstheme="minorHAnsi"/>
+          <w:bCs/>
+          <w:sz w:val="28"/>
+          <w:szCs w:val="28"/>
+        </w:rPr>
+        <w:t xml:space="preserve">Fuente, CPU, módulo “de control y drivers”, 1º </w:t>
+      </w:r>
+      <w:proofErr w:type="spellStart"/>
+      <w:r>
+        <w:rPr>
+          <w:rFonts w:cstheme="minorHAnsi"/>
+          <w:bCs/>
+          <w:sz w:val="28"/>
+          <w:szCs w:val="28"/>
+        </w:rPr>
+        <w:t>Buck</w:t>
+      </w:r>
+      <w:proofErr w:type="spellEnd"/>
+      <w:r>
+        <w:rPr>
+          <w:rFonts w:cstheme="minorHAnsi"/>
+          <w:bCs/>
+          <w:sz w:val="28"/>
+          <w:szCs w:val="28"/>
+        </w:rPr>
+        <w:t xml:space="preserve">, 2º </w:t>
+      </w:r>
+      <w:proofErr w:type="spellStart"/>
+      <w:r>
+        <w:rPr>
+          <w:rFonts w:cstheme="minorHAnsi"/>
+          <w:bCs/>
+          <w:sz w:val="28"/>
+          <w:szCs w:val="28"/>
+        </w:rPr>
+        <w:t>Buck</w:t>
+      </w:r>
+      <w:proofErr w:type="spellEnd"/>
+      <w:r>
+        <w:rPr>
+          <w:rFonts w:cstheme="minorHAnsi"/>
+          <w:bCs/>
+          <w:sz w:val="28"/>
+          <w:szCs w:val="28"/>
+        </w:rPr>
+        <w:t>.</w:t>
       </w:r>
     </w:p>
     <w:p>
@@ -6260,7 +6346,7 @@
           <w:sz w:val="28"/>
           <w:szCs w:val="28"/>
         </w:rPr>
-        <w:t xml:space="preserve">El módulo de la fuente está compuesto por el MCP16301, un inductor, tres diodos </w:t>
+        <w:t xml:space="preserve">En este módulo se intentaron priorizar los componentes de filtro y las trazas con el mayor ancho posible. </w:t>
       </w:r>
       <w:proofErr w:type="spellStart"/>
       <w:r>
@@ -6268,7 +6354,7 @@
           <w:sz w:val="28"/>
           <w:szCs w:val="28"/>
         </w:rPr>
-        <w:t>schottky</w:t>
+        <w:t>C1</w:t>
       </w:r>
       <w:proofErr w:type="spellEnd"/>
       <w:r>
@@ -6276,7 +6362,7 @@
           <w:sz w:val="28"/>
           <w:szCs w:val="28"/>
         </w:rPr>
-        <w:t xml:space="preserve">, un diodo </w:t>
+        <w:t xml:space="preserve">, </w:t>
       </w:r>
       <w:proofErr w:type="spellStart"/>
       <w:r>
@@ -6284,7 +6370,7 @@
           <w:sz w:val="28"/>
           <w:szCs w:val="28"/>
         </w:rPr>
-        <w:t>Zener</w:t>
+        <w:t>C2</w:t>
       </w:r>
       <w:proofErr w:type="spellEnd"/>
       <w:r>
@@ -6292,7 +6378,7 @@
           <w:sz w:val="28"/>
           <w:szCs w:val="28"/>
         </w:rPr>
-        <w:t xml:space="preserve">, un </w:t>
+        <w:t xml:space="preserve"> y </w:t>
       </w:r>
       <w:proofErr w:type="spellStart"/>
       <w:r>
@@ -6300,7 +6386,7 @@
           <w:sz w:val="28"/>
           <w:szCs w:val="28"/>
         </w:rPr>
-        <w:t>poly</w:t>
+        <w:t>L1</w:t>
       </w:r>
       <w:proofErr w:type="spellEnd"/>
       <w:r>
@@ -6308,7 +6394,117 @@
           <w:sz w:val="28"/>
           <w:szCs w:val="28"/>
         </w:rPr>
-        <w:t xml:space="preserve"> </w:t>
+        <w:t xml:space="preserve"> se colocaron con mucha cercanía.</w:t>
+      </w:r>
+      <w:r>
+        <w:rPr>
+          <w:sz w:val="28"/>
+          <w:szCs w:val="28"/>
+        </w:rPr>
+        <w:tab/>
+      </w:r>
+    </w:p>
+    <w:p>
+      <w:pPr>
+        <w:rPr>
+          <w:sz w:val="28"/>
+          <w:szCs w:val="28"/>
+        </w:rPr>
+      </w:pPr>
+      <w:r>
+        <w:rPr>
+          <w:sz w:val="28"/>
+          <w:szCs w:val="28"/>
+          <w:u w:val="single"/>
+        </w:rPr>
+        <w:lastRenderedPageBreak/>
+        <w:t>CPU</w:t>
+      </w:r>
+      <w:r>
+        <w:rPr>
+          <w:sz w:val="28"/>
+          <w:szCs w:val="28"/>
+        </w:rPr>
+        <w:t>:</w:t>
+      </w:r>
+    </w:p>
+    <w:p>
+      <w:pPr>
+        <w:rPr>
+          <w:sz w:val="28"/>
+          <w:szCs w:val="28"/>
+        </w:rPr>
+      </w:pPr>
+      <w:r>
+        <w:rPr>
+          <w:sz w:val="28"/>
+          <w:szCs w:val="28"/>
+        </w:rPr>
+        <w:t xml:space="preserve">El </w:t>
+      </w:r>
+      <w:r>
+        <w:rPr>
+          <w:sz w:val="28"/>
+          <w:szCs w:val="28"/>
+        </w:rPr>
+        <w:t>módulo</w:t>
+      </w:r>
+      <w:r>
+        <w:rPr>
+          <w:sz w:val="28"/>
+          <w:szCs w:val="28"/>
+        </w:rPr>
+        <w:t xml:space="preserve"> de</w:t>
+      </w:r>
+      <w:r>
+        <w:rPr>
+          <w:sz w:val="28"/>
+          <w:szCs w:val="28"/>
+        </w:rPr>
+        <w:t>l CPU está compuesto por el LPC5441</w:t>
+      </w:r>
+      <w:r>
+        <w:rPr>
+          <w:sz w:val="28"/>
+          <w:szCs w:val="28"/>
+        </w:rPr>
+        <w:t>, Capacitores no polarizados</w:t>
+      </w:r>
+      <w:r>
+        <w:rPr>
+          <w:sz w:val="28"/>
+          <w:szCs w:val="28"/>
+        </w:rPr>
+        <w:t xml:space="preserve"> de desacople/filtro</w:t>
+      </w:r>
+      <w:r>
+        <w:rPr>
+          <w:sz w:val="28"/>
+          <w:szCs w:val="28"/>
+        </w:rPr>
+        <w:t xml:space="preserve">, </w:t>
+      </w:r>
+      <w:r>
+        <w:rPr>
+          <w:sz w:val="28"/>
+          <w:szCs w:val="28"/>
+        </w:rPr>
+        <w:t>un cristal, led RGB y el ya mencionado J-TAG.</w:t>
+      </w:r>
+    </w:p>
+    <w:p>
+      <w:pPr>
+        <w:rPr>
+          <w:sz w:val="28"/>
+          <w:szCs w:val="28"/>
+        </w:rPr>
+      </w:pPr>
+      <w:r>
+        <w:rPr>
+          <w:sz w:val="28"/>
+          <w:szCs w:val="28"/>
+        </w:rPr>
+        <w:t xml:space="preserve">El </w:t>
       </w:r>
       <w:proofErr w:type="spellStart"/>
       <w:r>
@@ -6316,7 +6512,7 @@
           <w:sz w:val="28"/>
           <w:szCs w:val="28"/>
         </w:rPr>
-        <w:t>switch</w:t>
+        <w:t>xtal</w:t>
       </w:r>
       <w:proofErr w:type="spellEnd"/>
       <w:r>
@@ -6324,23 +6520,22 @@
           <w:sz w:val="28"/>
           <w:szCs w:val="28"/>
         </w:rPr>
-        <w:t>, cinco capacitores no polarizados, un capacitor polarizado, un conector, tres resistencias y un diodo LED.</w:t>
-      </w:r>
-    </w:p>
-    <w:p>
-      <w:pPr>
-        <w:rPr>
-          <w:sz w:val="28"/>
-          <w:szCs w:val="28"/>
-        </w:rPr>
-      </w:pPr>
-      <w:r>
-        <w:rPr>
-          <w:sz w:val="28"/>
-          <w:szCs w:val="28"/>
-        </w:rPr>
-        <w:lastRenderedPageBreak/>
-        <w:t xml:space="preserve">Durante el ruteo se priorizo el cableado entre </w:t>
+        <w:t xml:space="preserve"> se colocó cercano al MCU, y los capacitores de filtro todos equidistantes.</w:t>
+      </w:r>
+    </w:p>
+    <w:p>
+      <w:pPr>
+        <w:rPr>
+          <w:sz w:val="28"/>
+          <w:szCs w:val="28"/>
+        </w:rPr>
+      </w:pPr>
+      <w:r>
+        <w:rPr>
+          <w:sz w:val="28"/>
+          <w:szCs w:val="28"/>
+        </w:rPr>
+        <w:t xml:space="preserve">Las trazas que conectan al MCU se realizaron en 10 </w:t>
       </w:r>
       <w:proofErr w:type="spellStart"/>
       <w:r>
@@ -6348,7 +6543,7 @@
           <w:sz w:val="28"/>
           <w:szCs w:val="28"/>
         </w:rPr>
-        <w:t>U1</w:t>
+        <w:t>mils</w:t>
       </w:r>
       <w:proofErr w:type="spellEnd"/>
       <w:r>
@@ -6356,7 +6551,7 @@
           <w:sz w:val="28"/>
           <w:szCs w:val="28"/>
         </w:rPr>
-        <w:t xml:space="preserve">, </w:t>
+        <w:t xml:space="preserve">, para la conexión con los </w:t>
       </w:r>
       <w:proofErr w:type="spellStart"/>
       <w:r>
@@ -6364,7 +6559,7 @@
           <w:sz w:val="28"/>
           <w:szCs w:val="28"/>
         </w:rPr>
-        <w:t>D4</w:t>
+        <w:t>pins</w:t>
       </w:r>
       <w:proofErr w:type="spellEnd"/>
       <w:r>
@@ -6372,7 +6567,39 @@
           <w:sz w:val="28"/>
           <w:szCs w:val="28"/>
         </w:rPr>
-        <w:t xml:space="preserve">, </w:t>
+        <w:t xml:space="preserve"> del mismo.</w:t>
+      </w:r>
+    </w:p>
+    <w:p>
+      <w:pPr>
+        <w:rPr>
+          <w:sz w:val="28"/>
+          <w:szCs w:val="28"/>
+          <w:u w:val="single"/>
+        </w:rPr>
+      </w:pPr>
+      <w:r>
+        <w:rPr>
+          <w:sz w:val="28"/>
+          <w:szCs w:val="28"/>
+          <w:u w:val="single"/>
+        </w:rPr>
+        <w:t>Módulo de control y drivers:</w:t>
+      </w:r>
+    </w:p>
+    <w:p>
+      <w:pPr>
+        <w:rPr>
+          <w:sz w:val="28"/>
+          <w:szCs w:val="28"/>
+        </w:rPr>
+      </w:pPr>
+      <w:r>
+        <w:rPr>
+          <w:sz w:val="28"/>
+          <w:szCs w:val="28"/>
+        </w:rPr>
+        <w:t>En este módulo se priorizaron las trazas que llevarán mayor cantidad de corriente, y la posibilidad de medición manual del estado de funcionamiento del IR2110. De ahí que los pines importantes tienen asignados cada uno un test-</w:t>
       </w:r>
       <w:proofErr w:type="spellStart"/>
       <w:r>
@@ -6380,7 +6607,7 @@
           <w:sz w:val="28"/>
           <w:szCs w:val="28"/>
         </w:rPr>
-        <w:t>L1</w:t>
+        <w:t>point</w:t>
       </w:r>
       <w:proofErr w:type="spellEnd"/>
       <w:r>
@@ -6388,51 +6615,49 @@
           <w:sz w:val="28"/>
           <w:szCs w:val="28"/>
         </w:rPr>
-        <w:t xml:space="preserve"> y </w:t>
-      </w:r>
+        <w:t>.</w:t>
+      </w:r>
+    </w:p>
+    <w:p>
+      <w:pPr>
+        <w:rPr>
+          <w:sz w:val="28"/>
+          <w:szCs w:val="28"/>
+          <w:u w:val="single"/>
+        </w:rPr>
+      </w:pPr>
       <w:proofErr w:type="spellStart"/>
       <w:r>
         <w:rPr>
           <w:sz w:val="28"/>
           <w:szCs w:val="28"/>
-        </w:rPr>
-        <w:t>C1</w:t>
+          <w:u w:val="single"/>
+        </w:rPr>
+        <w:t>Bucks</w:t>
       </w:r>
       <w:proofErr w:type="spellEnd"/>
       <w:r>
         <w:rPr>
           <w:sz w:val="28"/>
           <w:szCs w:val="28"/>
-        </w:rPr>
-        <w:t xml:space="preserve">, para lograr que los componentes estén lo más cercanos entre sí. Luego se cableo la línea de +3,3 para alimentar a los componentes con una única barra. Seguido se </w:t>
-      </w:r>
-      <w:r>
-        <w:rPr>
-          <w:sz w:val="28"/>
-          <w:szCs w:val="28"/>
-        </w:rPr>
-        <w:t>realizó</w:t>
-      </w:r>
-      <w:r>
-        <w:rPr>
-          <w:sz w:val="28"/>
-          <w:szCs w:val="28"/>
-        </w:rPr>
-        <w:t xml:space="preserve"> una barra de GND en el top con una bajada al polígono en la sección de menor ruido posible. La traza de referencia de la fuente se </w:t>
-      </w:r>
-      <w:r>
-        <w:rPr>
-          <w:sz w:val="28"/>
-          <w:szCs w:val="28"/>
-        </w:rPr>
-        <w:t>adoptó</w:t>
-      </w:r>
-      <w:r>
-        <w:rPr>
-          <w:sz w:val="28"/>
-          <w:szCs w:val="28"/>
-        </w:rPr>
-        <w:t xml:space="preserve"> pasarla por el </w:t>
+          <w:u w:val="single"/>
+        </w:rPr>
+        <w:t>:</w:t>
+      </w:r>
+    </w:p>
+    <w:p>
+      <w:pPr>
+        <w:rPr>
+          <w:sz w:val="28"/>
+          <w:szCs w:val="28"/>
+        </w:rPr>
+      </w:pPr>
+      <w:r>
+        <w:rPr>
+          <w:sz w:val="28"/>
+          <w:szCs w:val="28"/>
+        </w:rPr>
+        <w:t xml:space="preserve">En ambos </w:t>
       </w:r>
       <w:proofErr w:type="spellStart"/>
       <w:r>
@@ -6440,7 +6665,7 @@
           <w:sz w:val="28"/>
           <w:szCs w:val="28"/>
         </w:rPr>
-        <w:t>Bottom</w:t>
+        <w:t>bucks</w:t>
       </w:r>
       <w:proofErr w:type="spellEnd"/>
       <w:r>
@@ -6448,903 +6673,16 @@
           <w:sz w:val="28"/>
           <w:szCs w:val="28"/>
         </w:rPr>
-        <w:t xml:space="preserve"> para que este lo más alejada del nodo de conmutación. </w:t>
-      </w:r>
-      <w:r>
-        <w:rPr>
-          <w:sz w:val="28"/>
-          <w:szCs w:val="28"/>
-        </w:rPr>
-        <w:tab/>
-      </w:r>
-    </w:p>
-    <w:p>
-      <w:pPr>
-        <w:rPr>
-          <w:sz w:val="28"/>
-          <w:szCs w:val="28"/>
-        </w:rPr>
-      </w:pPr>
-      <w:r>
-        <w:rPr>
-          <w:sz w:val="28"/>
-          <w:szCs w:val="28"/>
-          <w:u w:val="single"/>
-        </w:rPr>
-        <w:t>CPU</w:t>
-      </w:r>
-      <w:r>
-        <w:rPr>
-          <w:sz w:val="28"/>
-          <w:szCs w:val="28"/>
-        </w:rPr>
-        <w:t>:</w:t>
-      </w:r>
-    </w:p>
-    <w:p>
-      <w:pPr>
-        <w:rPr>
-          <w:sz w:val="28"/>
-          <w:szCs w:val="28"/>
-        </w:rPr>
-      </w:pPr>
-      <w:r>
-        <w:rPr>
-          <w:sz w:val="28"/>
-          <w:szCs w:val="28"/>
-        </w:rPr>
-        <w:t xml:space="preserve">El </w:t>
-      </w:r>
-      <w:r>
-        <w:rPr>
-          <w:sz w:val="28"/>
-          <w:szCs w:val="28"/>
-        </w:rPr>
-        <w:t>módulo</w:t>
-      </w:r>
-      <w:r>
-        <w:rPr>
-          <w:sz w:val="28"/>
-          <w:szCs w:val="28"/>
-        </w:rPr>
-        <w:t xml:space="preserve"> del CPU está compuesto por el LPC1769, Capacitores no polarizados, dos cristales y seis resistencias y una tira de pines macho.</w:t>
-      </w:r>
-    </w:p>
-    <w:p>
-      <w:pPr>
-        <w:rPr>
-          <w:sz w:val="28"/>
-          <w:szCs w:val="28"/>
-        </w:rPr>
-      </w:pPr>
-      <w:r>
-        <w:rPr>
-          <w:sz w:val="28"/>
-          <w:szCs w:val="28"/>
-        </w:rPr>
-        <w:t xml:space="preserve">Primero se </w:t>
-      </w:r>
-      <w:r>
-        <w:rPr>
-          <w:sz w:val="28"/>
-          <w:szCs w:val="28"/>
-        </w:rPr>
-        <w:t>realizó</w:t>
-      </w:r>
-      <w:r>
-        <w:rPr>
-          <w:sz w:val="28"/>
-          <w:szCs w:val="28"/>
-        </w:rPr>
-        <w:t xml:space="preserve"> el trazado de los cristales tratando de que sean lo más directos al </w:t>
-      </w:r>
-      <w:proofErr w:type="spellStart"/>
-      <w:r>
-        <w:rPr>
-          <w:sz w:val="28"/>
-          <w:szCs w:val="28"/>
-        </w:rPr>
-        <w:t>mcu</w:t>
-      </w:r>
-      <w:proofErr w:type="spellEnd"/>
-      <w:r>
-        <w:rPr>
-          <w:sz w:val="28"/>
-          <w:szCs w:val="28"/>
-        </w:rPr>
-        <w:t xml:space="preserve">, seguido se cablearon los capacitores con el mismo objetivo que se cablearon los cristales. Para terminar, se realizó el trazado que va desde la tira de pines hacia las resistencias y al </w:t>
-      </w:r>
-      <w:proofErr w:type="spellStart"/>
-      <w:r>
-        <w:rPr>
-          <w:sz w:val="28"/>
-          <w:szCs w:val="28"/>
-        </w:rPr>
-        <w:t>mcu</w:t>
-      </w:r>
-      <w:proofErr w:type="spellEnd"/>
-      <w:r>
-        <w:rPr>
-          <w:sz w:val="28"/>
-          <w:szCs w:val="28"/>
-        </w:rPr>
-        <w:t xml:space="preserve">. Para esto </w:t>
-      </w:r>
-      <w:r>
-        <w:rPr>
-          <w:sz w:val="28"/>
-          <w:szCs w:val="28"/>
-        </w:rPr>
-        <w:t>último</w:t>
-      </w:r>
-      <w:r>
-        <w:rPr>
-          <w:sz w:val="28"/>
-          <w:szCs w:val="28"/>
-        </w:rPr>
-        <w:t xml:space="preserve"> se pasaron trazas tanto por el top como por el </w:t>
-      </w:r>
-      <w:proofErr w:type="spellStart"/>
-      <w:r>
-        <w:rPr>
-          <w:sz w:val="28"/>
-          <w:szCs w:val="28"/>
-        </w:rPr>
-        <w:t>buttom</w:t>
-      </w:r>
-      <w:proofErr w:type="spellEnd"/>
-      <w:r>
-        <w:rPr>
-          <w:sz w:val="28"/>
-          <w:szCs w:val="28"/>
-        </w:rPr>
-        <w:t xml:space="preserve"> para reducir el tamaño del impreso. </w:t>
-      </w:r>
-    </w:p>
-    <w:p>
-      <w:pPr>
-        <w:rPr>
-          <w:sz w:val="28"/>
-          <w:szCs w:val="28"/>
-        </w:rPr>
-      </w:pPr>
-      <w:r>
-        <w:rPr>
-          <w:sz w:val="28"/>
-          <w:szCs w:val="28"/>
-          <w:u w:val="single"/>
-        </w:rPr>
-        <w:t>WIFI</w:t>
-      </w:r>
-      <w:r>
-        <w:rPr>
-          <w:sz w:val="28"/>
-          <w:szCs w:val="28"/>
-        </w:rPr>
-        <w:t>:</w:t>
-      </w:r>
-    </w:p>
-    <w:p>
-      <w:pPr>
-        <w:rPr>
-          <w:sz w:val="28"/>
-          <w:szCs w:val="28"/>
-        </w:rPr>
-      </w:pPr>
-      <w:r>
-        <w:rPr>
-          <w:sz w:val="28"/>
-          <w:szCs w:val="28"/>
-        </w:rPr>
-        <w:t xml:space="preserve">Los componentes que conforman este módulo son un par de resistencia y capacitores, más en </w:t>
-      </w:r>
-      <w:proofErr w:type="spellStart"/>
-      <w:r>
-        <w:rPr>
-          <w:sz w:val="28"/>
-          <w:szCs w:val="28"/>
-        </w:rPr>
-        <w:t>modulo</w:t>
-      </w:r>
-      <w:proofErr w:type="spellEnd"/>
-      <w:r>
-        <w:rPr>
-          <w:sz w:val="28"/>
-          <w:szCs w:val="28"/>
-        </w:rPr>
-        <w:t xml:space="preserve"> ESP12F.</w:t>
-      </w:r>
-    </w:p>
-    <w:p>
-      <w:pPr>
-        <w:rPr>
-          <w:sz w:val="28"/>
-          <w:szCs w:val="28"/>
-        </w:rPr>
-      </w:pPr>
-      <w:r>
-        <w:rPr>
-          <w:sz w:val="28"/>
-          <w:szCs w:val="28"/>
-        </w:rPr>
-        <w:t xml:space="preserve">Se empezó a </w:t>
-      </w:r>
-      <w:proofErr w:type="spellStart"/>
-      <w:r>
-        <w:rPr>
-          <w:sz w:val="28"/>
-          <w:szCs w:val="28"/>
-        </w:rPr>
-        <w:t>rutear</w:t>
-      </w:r>
-      <w:proofErr w:type="spellEnd"/>
-      <w:r>
-        <w:rPr>
-          <w:sz w:val="28"/>
-          <w:szCs w:val="28"/>
-        </w:rPr>
-        <w:t xml:space="preserve"> las resistencias y los capacitores todos por el top, y luego se </w:t>
-      </w:r>
-      <w:r>
-        <w:rPr>
-          <w:sz w:val="28"/>
-          <w:szCs w:val="28"/>
-        </w:rPr>
-        <w:t>realizó</w:t>
-      </w:r>
-      <w:r>
-        <w:rPr>
-          <w:sz w:val="28"/>
-          <w:szCs w:val="28"/>
-        </w:rPr>
-        <w:t xml:space="preserve"> las trazas que se comunican con el </w:t>
-      </w:r>
-      <w:proofErr w:type="spellStart"/>
-      <w:r>
-        <w:rPr>
-          <w:sz w:val="28"/>
-          <w:szCs w:val="28"/>
-        </w:rPr>
-        <w:t>mcu</w:t>
-      </w:r>
-      <w:proofErr w:type="spellEnd"/>
-      <w:r>
-        <w:rPr>
-          <w:sz w:val="28"/>
-          <w:szCs w:val="28"/>
-        </w:rPr>
-        <w:t xml:space="preserve"> por el lado </w:t>
-      </w:r>
-      <w:proofErr w:type="spellStart"/>
-      <w:r>
-        <w:rPr>
-          <w:sz w:val="28"/>
-          <w:szCs w:val="28"/>
-        </w:rPr>
-        <w:t>bottom</w:t>
-      </w:r>
-      <w:proofErr w:type="spellEnd"/>
-      <w:r>
-        <w:rPr>
-          <w:sz w:val="28"/>
-          <w:szCs w:val="28"/>
-        </w:rPr>
-        <w:t xml:space="preserve">. Durante este ruteo se </w:t>
-      </w:r>
-      <w:r>
-        <w:rPr>
-          <w:sz w:val="28"/>
-          <w:szCs w:val="28"/>
-        </w:rPr>
-        <w:t>evitó</w:t>
-      </w:r>
-      <w:r>
-        <w:rPr>
-          <w:sz w:val="28"/>
-          <w:szCs w:val="28"/>
-        </w:rPr>
-        <w:t xml:space="preserve"> pasar trazas por debajo del módulo ESP12F.</w:t>
-      </w:r>
-    </w:p>
-    <w:p>
-      <w:pPr>
-        <w:rPr>
-          <w:sz w:val="28"/>
-          <w:szCs w:val="28"/>
-        </w:rPr>
-      </w:pPr>
-    </w:p>
-    <w:p>
-      <w:pPr>
-        <w:rPr>
-          <w:sz w:val="28"/>
-          <w:szCs w:val="28"/>
-        </w:rPr>
-      </w:pPr>
-      <w:r>
-        <w:rPr>
-          <w:sz w:val="28"/>
-          <w:szCs w:val="28"/>
-          <w:u w:val="single"/>
-        </w:rPr>
-        <w:t>Cámara</w:t>
-      </w:r>
-      <w:r>
-        <w:rPr>
-          <w:sz w:val="28"/>
-          <w:szCs w:val="28"/>
-        </w:rPr>
-        <w:t>:</w:t>
-      </w:r>
-    </w:p>
-    <w:p>
-      <w:pPr>
-        <w:rPr>
-          <w:sz w:val="28"/>
-          <w:szCs w:val="28"/>
-        </w:rPr>
-      </w:pPr>
-      <w:r>
-        <w:rPr>
-          <w:sz w:val="28"/>
-          <w:szCs w:val="28"/>
-        </w:rPr>
-        <w:t>El módulo de la cámara está compuesto por un regulador lineal, una compuerta NAND, una memoria FIFO, un cristal, un conector FFP/FPC, un par de resistencias y capacitores.</w:t>
-      </w:r>
-    </w:p>
-    <w:p>
-      <w:pPr>
-        <w:rPr>
-          <w:sz w:val="28"/>
-          <w:szCs w:val="28"/>
-        </w:rPr>
-      </w:pPr>
-      <w:r>
-        <w:rPr>
-          <w:sz w:val="28"/>
-          <w:szCs w:val="28"/>
-        </w:rPr>
-        <w:t xml:space="preserve">Para el ruteo se priorizo las trazas de datos que van desde la memoria FIFO al </w:t>
-      </w:r>
-      <w:proofErr w:type="spellStart"/>
-      <w:r>
-        <w:rPr>
-          <w:sz w:val="28"/>
-          <w:szCs w:val="28"/>
-        </w:rPr>
-        <w:t>mcu</w:t>
-      </w:r>
-      <w:proofErr w:type="spellEnd"/>
-      <w:r>
-        <w:rPr>
-          <w:sz w:val="28"/>
-          <w:szCs w:val="28"/>
-        </w:rPr>
-        <w:t xml:space="preserve">, para esto primero se cableo por el lado top las líneas </w:t>
-      </w:r>
-      <w:proofErr w:type="spellStart"/>
-      <w:r>
-        <w:rPr>
-          <w:sz w:val="28"/>
-          <w:szCs w:val="28"/>
-        </w:rPr>
-        <w:t>Output_Data</w:t>
-      </w:r>
-      <w:proofErr w:type="spellEnd"/>
-      <w:r>
-        <w:rPr>
-          <w:sz w:val="28"/>
-          <w:szCs w:val="28"/>
-        </w:rPr>
-        <w:t xml:space="preserve">, seguido de las líneas de </w:t>
-      </w:r>
-      <w:proofErr w:type="spellStart"/>
-      <w:r>
-        <w:rPr>
-          <w:sz w:val="28"/>
-          <w:szCs w:val="28"/>
-        </w:rPr>
-        <w:t>clock</w:t>
-      </w:r>
-      <w:proofErr w:type="spellEnd"/>
-      <w:r>
-        <w:rPr>
-          <w:sz w:val="28"/>
-          <w:szCs w:val="28"/>
-        </w:rPr>
-        <w:t xml:space="preserve">, </w:t>
-      </w:r>
-      <w:proofErr w:type="spellStart"/>
-      <w:r>
-        <w:rPr>
-          <w:sz w:val="28"/>
-          <w:szCs w:val="28"/>
-        </w:rPr>
-        <w:t>reset</w:t>
-      </w:r>
-      <w:proofErr w:type="spellEnd"/>
-      <w:r>
-        <w:rPr>
-          <w:sz w:val="28"/>
-          <w:szCs w:val="28"/>
-        </w:rPr>
-        <w:t xml:space="preserve"> y </w:t>
-      </w:r>
-      <w:proofErr w:type="spellStart"/>
-      <w:r>
-        <w:rPr>
-          <w:sz w:val="28"/>
-          <w:szCs w:val="28"/>
-        </w:rPr>
-        <w:t>enable</w:t>
-      </w:r>
-      <w:proofErr w:type="spellEnd"/>
-      <w:r>
-        <w:rPr>
-          <w:sz w:val="28"/>
-          <w:szCs w:val="28"/>
-        </w:rPr>
-        <w:t xml:space="preserve"> que se pasaron por el </w:t>
-      </w:r>
-      <w:proofErr w:type="spellStart"/>
-      <w:r>
-        <w:rPr>
-          <w:sz w:val="28"/>
-          <w:szCs w:val="28"/>
-        </w:rPr>
-        <w:t>bottom</w:t>
-      </w:r>
-      <w:proofErr w:type="spellEnd"/>
-      <w:r>
-        <w:rPr>
-          <w:sz w:val="28"/>
-          <w:szCs w:val="28"/>
-        </w:rPr>
-        <w:t xml:space="preserve"> hasta llegar al </w:t>
-      </w:r>
-      <w:proofErr w:type="spellStart"/>
-      <w:r>
-        <w:rPr>
-          <w:sz w:val="28"/>
-          <w:szCs w:val="28"/>
-        </w:rPr>
-        <w:t>mcu</w:t>
-      </w:r>
-      <w:proofErr w:type="spellEnd"/>
-      <w:r>
-        <w:rPr>
-          <w:sz w:val="28"/>
-          <w:szCs w:val="28"/>
-        </w:rPr>
-        <w:t xml:space="preserve">, luego se pasó a realizar el cableado de las líneas de I2C también por el </w:t>
-      </w:r>
-      <w:proofErr w:type="spellStart"/>
-      <w:r>
-        <w:rPr>
-          <w:sz w:val="28"/>
-          <w:szCs w:val="28"/>
-        </w:rPr>
-        <w:t>bottom</w:t>
-      </w:r>
-      <w:proofErr w:type="spellEnd"/>
-      <w:r>
-        <w:rPr>
-          <w:sz w:val="28"/>
-          <w:szCs w:val="28"/>
-        </w:rPr>
-        <w:t xml:space="preserve">. Seguido se realizó el cableado </w:t>
-      </w:r>
-      <w:r>
-        <w:rPr>
-          <w:sz w:val="28"/>
-          <w:szCs w:val="28"/>
-        </w:rPr>
-        <w:lastRenderedPageBreak/>
-        <w:t xml:space="preserve">entre el conector FFP/FPC y la memoria FIFO por el lado </w:t>
-      </w:r>
-      <w:proofErr w:type="spellStart"/>
-      <w:r>
-        <w:rPr>
-          <w:sz w:val="28"/>
-          <w:szCs w:val="28"/>
-        </w:rPr>
-        <w:t>bottom</w:t>
-      </w:r>
-      <w:proofErr w:type="spellEnd"/>
-      <w:r>
-        <w:rPr>
-          <w:sz w:val="28"/>
-          <w:szCs w:val="28"/>
-        </w:rPr>
-        <w:t xml:space="preserve">. Luego se realizó el cableado de la línea de alimentación de </w:t>
-      </w:r>
-      <w:proofErr w:type="spellStart"/>
-      <w:r>
-        <w:rPr>
-          <w:sz w:val="28"/>
-          <w:szCs w:val="28"/>
-        </w:rPr>
-        <w:t>vcc</w:t>
-      </w:r>
-      <w:proofErr w:type="spellEnd"/>
-      <w:r>
-        <w:rPr>
-          <w:sz w:val="28"/>
-          <w:szCs w:val="28"/>
-        </w:rPr>
-        <w:t xml:space="preserve"> y +</w:t>
-      </w:r>
-      <w:proofErr w:type="spellStart"/>
-      <w:r>
-        <w:rPr>
-          <w:sz w:val="28"/>
-          <w:szCs w:val="28"/>
-        </w:rPr>
-        <w:t>3,3V</w:t>
-      </w:r>
-      <w:proofErr w:type="spellEnd"/>
-      <w:r>
-        <w:rPr>
-          <w:sz w:val="28"/>
-          <w:szCs w:val="28"/>
-        </w:rPr>
-        <w:t>. Para finalizar se realizó la interconexión de los capacitores y resistencias pasando las trazas por el lado top.</w:t>
-      </w:r>
-    </w:p>
-    <w:p>
-      <w:pPr>
-        <w:rPr>
-          <w:sz w:val="28"/>
-          <w:szCs w:val="28"/>
-        </w:rPr>
-      </w:pPr>
-      <w:r>
-        <w:rPr>
-          <w:sz w:val="28"/>
-          <w:szCs w:val="28"/>
-          <w:u w:val="single"/>
-        </w:rPr>
-        <w:t>Pantalla</w:t>
-      </w:r>
-      <w:r>
-        <w:rPr>
-          <w:sz w:val="28"/>
-          <w:szCs w:val="28"/>
-        </w:rPr>
-        <w:t xml:space="preserve">: </w:t>
-      </w:r>
-    </w:p>
-    <w:p>
-      <w:pPr>
-        <w:rPr>
-          <w:sz w:val="28"/>
-          <w:szCs w:val="28"/>
-        </w:rPr>
-      </w:pPr>
-      <w:r>
-        <w:rPr>
-          <w:sz w:val="28"/>
-          <w:szCs w:val="28"/>
-        </w:rPr>
-        <w:t xml:space="preserve">Este </w:t>
-      </w:r>
-      <w:r>
-        <w:rPr>
-          <w:sz w:val="28"/>
-          <w:szCs w:val="28"/>
-        </w:rPr>
-        <w:t>módulo</w:t>
-      </w:r>
-      <w:r>
-        <w:rPr>
-          <w:sz w:val="28"/>
-          <w:szCs w:val="28"/>
-        </w:rPr>
-        <w:t xml:space="preserve"> está compuesto por resistencias y una tira de pines hembra.</w:t>
-      </w:r>
-    </w:p>
-    <w:p>
-      <w:pPr>
-        <w:rPr>
-          <w:sz w:val="28"/>
-          <w:szCs w:val="28"/>
-        </w:rPr>
-      </w:pPr>
-      <w:r>
-        <w:rPr>
-          <w:sz w:val="28"/>
-          <w:szCs w:val="28"/>
-        </w:rPr>
-        <w:t xml:space="preserve">El ruteo de este </w:t>
-      </w:r>
-      <w:r>
-        <w:rPr>
-          <w:sz w:val="28"/>
-          <w:szCs w:val="28"/>
-        </w:rPr>
-        <w:t>módulo</w:t>
-      </w:r>
-      <w:r>
-        <w:rPr>
-          <w:sz w:val="28"/>
-          <w:szCs w:val="28"/>
-        </w:rPr>
-        <w:t xml:space="preserve"> no trajo complicaciones ya que son pocos componentes. Lo principal fue realizar el cableado de las resistencias al </w:t>
-      </w:r>
-      <w:proofErr w:type="spellStart"/>
-      <w:r>
-        <w:rPr>
-          <w:sz w:val="28"/>
-          <w:szCs w:val="28"/>
-        </w:rPr>
-        <w:t>mcu</w:t>
-      </w:r>
-      <w:proofErr w:type="spellEnd"/>
-      <w:r>
-        <w:rPr>
-          <w:sz w:val="28"/>
-          <w:szCs w:val="28"/>
-        </w:rPr>
-        <w:t xml:space="preserve"> por el lado </w:t>
-      </w:r>
-      <w:proofErr w:type="spellStart"/>
-      <w:r>
-        <w:rPr>
-          <w:sz w:val="28"/>
-          <w:szCs w:val="28"/>
-        </w:rPr>
-        <w:t>bottom</w:t>
-      </w:r>
-      <w:proofErr w:type="spellEnd"/>
-      <w:r>
-        <w:rPr>
-          <w:sz w:val="28"/>
-          <w:szCs w:val="28"/>
-        </w:rPr>
-        <w:t xml:space="preserve">. Y por </w:t>
-      </w:r>
-      <w:r>
-        <w:rPr>
-          <w:sz w:val="28"/>
-          <w:szCs w:val="28"/>
-        </w:rPr>
-        <w:t>último</w:t>
-      </w:r>
-      <w:r>
-        <w:rPr>
-          <w:sz w:val="28"/>
-          <w:szCs w:val="28"/>
-        </w:rPr>
-        <w:t xml:space="preserve"> se </w:t>
-      </w:r>
-      <w:r>
-        <w:rPr>
-          <w:sz w:val="28"/>
-          <w:szCs w:val="28"/>
-        </w:rPr>
-        <w:t>conectó</w:t>
-      </w:r>
-      <w:r>
-        <w:rPr>
-          <w:sz w:val="28"/>
-          <w:szCs w:val="28"/>
-        </w:rPr>
-        <w:t xml:space="preserve"> la tira de pines a las resistencias.</w:t>
-      </w:r>
-    </w:p>
-    <w:p>
-      <w:pPr>
-        <w:rPr>
-          <w:sz w:val="28"/>
-          <w:szCs w:val="28"/>
-        </w:rPr>
-      </w:pPr>
-      <w:r>
-        <w:rPr>
-          <w:sz w:val="28"/>
-          <w:szCs w:val="28"/>
-          <w:u w:val="single"/>
-        </w:rPr>
-        <w:t>Amplificador de audio</w:t>
-      </w:r>
-      <w:r>
-        <w:rPr>
-          <w:sz w:val="28"/>
-          <w:szCs w:val="28"/>
-        </w:rPr>
-        <w:t>:</w:t>
-      </w:r>
-    </w:p>
-    <w:p>
-      <w:pPr>
-        <w:rPr>
-          <w:sz w:val="28"/>
-          <w:szCs w:val="28"/>
-        </w:rPr>
-      </w:pPr>
-      <w:r>
-        <w:rPr>
-          <w:sz w:val="28"/>
-          <w:szCs w:val="28"/>
-        </w:rPr>
-        <w:t>Está compuesto por un parlante, un amplificador TS4990 y un par de resistencias y capacitores.</w:t>
-      </w:r>
-    </w:p>
-    <w:p>
-      <w:pPr>
-        <w:rPr>
-          <w:sz w:val="28"/>
-          <w:szCs w:val="28"/>
-        </w:rPr>
-      </w:pPr>
-      <w:r>
-        <w:rPr>
-          <w:sz w:val="28"/>
-          <w:szCs w:val="28"/>
-        </w:rPr>
-        <w:t xml:space="preserve">Primero se </w:t>
-      </w:r>
-      <w:r>
-        <w:rPr>
-          <w:sz w:val="28"/>
-          <w:szCs w:val="28"/>
-        </w:rPr>
-        <w:t>realizó</w:t>
-      </w:r>
-      <w:r>
-        <w:rPr>
-          <w:sz w:val="28"/>
-          <w:szCs w:val="28"/>
-        </w:rPr>
-        <w:t xml:space="preserve"> el trazado de la línea de digital entre en </w:t>
-      </w:r>
-      <w:proofErr w:type="spellStart"/>
-      <w:r>
-        <w:rPr>
-          <w:sz w:val="28"/>
-          <w:szCs w:val="28"/>
-        </w:rPr>
-        <w:t>mcu</w:t>
-      </w:r>
-      <w:proofErr w:type="spellEnd"/>
-      <w:r>
-        <w:rPr>
-          <w:sz w:val="28"/>
-          <w:szCs w:val="28"/>
-        </w:rPr>
-        <w:t xml:space="preserve"> y al amplificador por el </w:t>
-      </w:r>
-      <w:proofErr w:type="spellStart"/>
-      <w:r>
-        <w:rPr>
-          <w:sz w:val="28"/>
-          <w:szCs w:val="28"/>
-        </w:rPr>
-        <w:t>bottom</w:t>
-      </w:r>
-      <w:proofErr w:type="spellEnd"/>
-      <w:r>
-        <w:rPr>
-          <w:sz w:val="28"/>
-          <w:szCs w:val="28"/>
-        </w:rPr>
-        <w:t xml:space="preserve">. Luego se realizó la conexión del amplificador y el parlante pasando una de las líneas por el lado top y la otra por el lado </w:t>
-      </w:r>
-      <w:proofErr w:type="spellStart"/>
-      <w:r>
-        <w:rPr>
-          <w:sz w:val="28"/>
-          <w:szCs w:val="28"/>
-        </w:rPr>
-        <w:t>bottom</w:t>
-      </w:r>
-      <w:proofErr w:type="spellEnd"/>
-      <w:r>
-        <w:rPr>
-          <w:sz w:val="28"/>
-          <w:szCs w:val="28"/>
-        </w:rPr>
-        <w:t>. Para finalizar se realizó la interconexión de los demás componentes.</w:t>
-      </w:r>
-    </w:p>
-    <w:p>
-      <w:pPr>
-        <w:rPr>
-          <w:sz w:val="28"/>
-          <w:szCs w:val="28"/>
-        </w:rPr>
-      </w:pPr>
-      <w:r>
-        <w:rPr>
-          <w:sz w:val="28"/>
-          <w:szCs w:val="28"/>
-          <w:u w:val="single"/>
-        </w:rPr>
-        <w:t>Filtro pasa bajos</w:t>
-      </w:r>
-      <w:r>
-        <w:rPr>
-          <w:sz w:val="28"/>
-          <w:szCs w:val="28"/>
-        </w:rPr>
-        <w:t>:</w:t>
-      </w:r>
-    </w:p>
-    <w:p>
-      <w:pPr>
-        <w:rPr>
-          <w:sz w:val="28"/>
-          <w:szCs w:val="28"/>
-        </w:rPr>
-      </w:pPr>
-      <w:r>
-        <w:rPr>
-          <w:sz w:val="28"/>
-          <w:szCs w:val="28"/>
-        </w:rPr>
-        <w:t>Los componentes que forman este módulo son un micrófono, tres filtros operacionales, un par de resistencias y capacitores.</w:t>
-      </w:r>
-    </w:p>
-    <w:p>
-      <w:pPr>
-        <w:rPr>
-          <w:sz w:val="28"/>
-          <w:szCs w:val="28"/>
-        </w:rPr>
-      </w:pPr>
-      <w:r>
-        <w:rPr>
-          <w:sz w:val="28"/>
-          <w:szCs w:val="28"/>
-        </w:rPr>
-        <w:t xml:space="preserve">Primero se realizó la conexión del </w:t>
-      </w:r>
-      <w:proofErr w:type="spellStart"/>
-      <w:r>
-        <w:rPr>
-          <w:sz w:val="28"/>
-          <w:szCs w:val="28"/>
-        </w:rPr>
-        <w:t>mcu</w:t>
-      </w:r>
-      <w:proofErr w:type="spellEnd"/>
-      <w:r>
-        <w:rPr>
-          <w:sz w:val="28"/>
-          <w:szCs w:val="28"/>
-        </w:rPr>
-        <w:t xml:space="preserve"> con la salida del filtro por el lado </w:t>
-      </w:r>
-      <w:proofErr w:type="spellStart"/>
-      <w:r>
-        <w:rPr>
-          <w:sz w:val="28"/>
-          <w:szCs w:val="28"/>
-        </w:rPr>
-        <w:t>bottom</w:t>
-      </w:r>
-      <w:proofErr w:type="spellEnd"/>
-      <w:r>
-        <w:rPr>
-          <w:sz w:val="28"/>
-          <w:szCs w:val="28"/>
-        </w:rPr>
-        <w:t xml:space="preserve">, y seguido se </w:t>
-      </w:r>
-      <w:r>
-        <w:rPr>
-          <w:sz w:val="28"/>
-          <w:szCs w:val="28"/>
-        </w:rPr>
-        <w:t>pasó</w:t>
-      </w:r>
-      <w:r>
-        <w:rPr>
-          <w:sz w:val="28"/>
-          <w:szCs w:val="28"/>
-        </w:rPr>
-        <w:t xml:space="preserve"> a realizar el trazado de los demás componentes por el lado top.</w:t>
-      </w:r>
+        <w:t xml:space="preserve"> se priorizaron los anchos de trazas, tanto como la disipación calórica y la posibilidad de que exista ruido. Es por esto que tanto las bobinas como los MOS de potencia están ‘alejados’ del resto del circuito. Los MOS se colocan verticales para poder incorporarles disipadores de aluminio.</w:t>
+      </w:r>
+    </w:p>
+    <w:p>
+      <w:pPr>
+        <w:rPr>
+          <w:sz w:val="28"/>
+          <w:szCs w:val="28"/>
+        </w:rPr>
+      </w:pPr>
     </w:p>
     <w:p>
       <w:pPr>
@@ -7429,6 +6767,57 @@
           <w:szCs w:val="28"/>
         </w:rPr>
       </w:pPr>
+      <w:r>
+        <w:rPr>
+          <w:rFonts w:cstheme="minorHAnsi"/>
+          <w:bCs/>
+          <w:sz w:val="28"/>
+          <w:szCs w:val="28"/>
+        </w:rPr>
+        <w:t xml:space="preserve">Así como también lograr un diseño relativamente ordenado para el tamaño de placa, definido por el </w:t>
+      </w:r>
+      <w:proofErr w:type="spellStart"/>
+      <w:r>
+        <w:rPr>
+          <w:rFonts w:cstheme="minorHAnsi"/>
+          <w:bCs/>
+          <w:sz w:val="28"/>
+          <w:szCs w:val="28"/>
+        </w:rPr>
+        <w:t>casing</w:t>
+      </w:r>
+      <w:proofErr w:type="spellEnd"/>
+      <w:r>
+        <w:rPr>
+          <w:rFonts w:cstheme="minorHAnsi"/>
+          <w:bCs/>
+          <w:sz w:val="28"/>
+          <w:szCs w:val="28"/>
+        </w:rPr>
+        <w:t>, y de un tamaño muy superior al realmente necesario.</w:t>
+      </w:r>
+    </w:p>
+    <w:p>
+      <w:pPr>
+        <w:rPr>
+          <w:rFonts w:cstheme="minorHAnsi"/>
+          <w:bCs/>
+          <w:sz w:val="28"/>
+          <w:szCs w:val="28"/>
+        </w:rPr>
+      </w:pPr>
+      <w:bookmarkStart w:id="0" w:name="_GoBack"/>
+      <w:bookmarkEnd w:id="0"/>
+    </w:p>
+    <w:p>
+      <w:pPr>
+        <w:rPr>
+          <w:rFonts w:cstheme="minorHAnsi"/>
+          <w:bCs/>
+          <w:sz w:val="28"/>
+          <w:szCs w:val="28"/>
+        </w:rPr>
+      </w:pPr>
     </w:p>
     <w:p>
       <w:pPr>
@@ -7486,8 +6875,10 @@
       <w:r>
         <w:rPr>
           <w:rFonts w:ascii="Calibri" w:hAnsi="Calibri" w:cs="Calibri"/>
-          <w:sz w:val="28"/>
-          <w:szCs w:val="28"/>
+          <w:noProof/>
+          <w:sz w:val="28"/>
+          <w:szCs w:val="28"/>
+          <w:lang w:val="en-GB" w:eastAsia="en-GB"/>
         </w:rPr>
         <w:lastRenderedPageBreak/>
         <w:drawing>
@@ -7579,8 +6970,10 @@
         <w:rPr>
           <w:rFonts w:cstheme="minorHAnsi"/>
           <w:bCs/>
+          <w:noProof/>
           <w:sz w:val="44"/>
           <w:szCs w:val="44"/>
+          <w:lang w:val="en-GB" w:eastAsia="en-GB"/>
         </w:rPr>
         <w:lastRenderedPageBreak/>
         <w:drawing>
@@ -7619,8 +7012,6 @@
           </wp:inline>
         </w:drawing>
       </w:r>
-      <w:bookmarkStart w:id="0" w:name="_GoBack"/>
-      <w:bookmarkEnd w:id="0"/>
     </w:p>
     <w:p>
       <w:pPr>
@@ -7672,8 +7063,10 @@
         <w:rPr>
           <w:rFonts w:cstheme="minorHAnsi"/>
           <w:bCs/>
-          <w:sz w:val="28"/>
-          <w:szCs w:val="28"/>
+          <w:noProof/>
+          <w:sz w:val="28"/>
+          <w:szCs w:val="28"/>
+          <w:lang w:val="en-GB" w:eastAsia="en-GB"/>
         </w:rPr>
         <w:lastRenderedPageBreak/>
         <w:drawing>
@@ -7870,7 +7263,7 @@
                   <w:noProof/>
                   <w:lang w:val="es-ES"/>
                 </w:rPr>
-                <w:t>16</w:t>
+                <w:t>17</w:t>
               </w:r>
               <w:r>
                 <w:fldChar w:fldCharType="end"/>
@@ -8990,7 +8383,7 @@
 </file>
 
 <file path=customXml/itemProps1.xml><?xml version="1.0" encoding="utf-8"?>
-<ds:datastoreItem xmlns:ds="http://schemas.openxmlformats.org/officeDocument/2006/customXml" ds:itemID="{2853C2A3-8AAF-43F3-B468-D7487EC6D89F}">
+<ds:datastoreItem xmlns:ds="http://schemas.openxmlformats.org/officeDocument/2006/customXml" ds:itemID="{A0D61BD6-562D-49AA-96BA-760A79896D26}">
   <ds:schemaRefs>
     <ds:schemaRef ds:uri="http://schemas.openxmlformats.org/officeDocument/2006/bibliography"/>
   </ds:schemaRefs>

</xml_diff>

<commit_message>
Fixx errores en la entrega
</commit_message>
<xml_diff>
--- a/Proyecto/Entregas/Informe/IDCI Informe Alejandro Sobral 147886-2.docx
+++ b/Proyecto/Entregas/Informe/IDCI Informe Alejandro Sobral 147886-2.docx
@@ -119,16 +119,16 @@
                 <w:lang w:val="en-GB" w:eastAsia="en-GB"/>
               </w:rPr>
               <w:drawing>
-                <wp:anchor distT="0" distB="0" distL="114300" distR="114300" simplePos="0" relativeHeight="251660288" behindDoc="0" locked="0" layoutInCell="1" allowOverlap="1" wp14:anchorId="4EABA243" wp14:editId="297CD33C">
+                <wp:anchor distT="0" distB="0" distL="114300" distR="114300" simplePos="0" relativeHeight="251660288" behindDoc="0" locked="0" layoutInCell="1" allowOverlap="1" wp14:anchorId="4EABA243" wp14:editId="3D35BA16">
                   <wp:simplePos x="0" y="0"/>
                   <wp:positionH relativeFrom="column">
-                    <wp:posOffset>4353560</wp:posOffset>
+                    <wp:posOffset>5029835</wp:posOffset>
                   </wp:positionH>
                   <wp:positionV relativeFrom="paragraph">
-                    <wp:posOffset>17145</wp:posOffset>
+                    <wp:posOffset>199390</wp:posOffset>
                   </wp:positionV>
-                  <wp:extent cx="1257300" cy="452628"/>
-                  <wp:effectExtent l="0" t="0" r="0" b="5080"/>
+                  <wp:extent cx="857250" cy="308610"/>
+                  <wp:effectExtent l="0" t="0" r="0" b="0"/>
                   <wp:wrapNone/>
                   <wp:docPr id="26" name="Imagen 26" descr="FACULTAD REGIONAL BUENOS AIRES - UNIVERSIDAD TECNOLOGICA NACIONAL"/>
                   <wp:cNvGraphicFramePr>
@@ -159,7 +159,7 @@
                         <pic:spPr bwMode="auto">
                           <a:xfrm>
                             <a:off x="0" y="0"/>
-                            <a:ext cx="1257300" cy="452628"/>
+                            <a:ext cx="857250" cy="308610"/>
                           </a:xfrm>
                           <a:prstGeom prst="rect">
                             <a:avLst/>
@@ -188,7 +188,7 @@
                 <w:sz w:val="28"/>
                 <w:szCs w:val="28"/>
               </w:rPr>
-              <w:t xml:space="preserve">Universidad Tecnológica Nacional Regional Buenos Aires </w:t>
+              <w:t>Universidad Tecnológica Nacional Regional Buenos Aires</w:t>
             </w:r>
           </w:p>
         </w:tc>
@@ -851,6 +851,13 @@
         <w:t>Pendiente!</w:t>
       </w:r>
       <w:proofErr w:type="gramEnd"/>
+      <w:r>
+        <w:rPr>
+          <w:rFonts w:eastAsia="Arial" w:cs="Arial"/>
+          <w:b/>
+        </w:rPr>
+        <w:t xml:space="preserve"> ÍNDICE</w:t>
+      </w:r>
     </w:p>
     <w:p>
       <w:pPr>
@@ -959,15 +966,13 @@
         <w:rPr>
           <w:rFonts w:cstheme="minorHAnsi"/>
           <w:bCs/>
-          <w:noProof/>
-          <w:sz w:val="28"/>
-          <w:szCs w:val="28"/>
-          <w:lang w:val="en-GB" w:eastAsia="en-GB"/>
+          <w:sz w:val="28"/>
+          <w:szCs w:val="28"/>
         </w:rPr>
         <w:drawing>
-          <wp:inline distT="0" distB="0" distL="0" distR="0" wp14:anchorId="2B41B4E1" wp14:editId="2CB17E12">
-            <wp:extent cx="5956933" cy="3314700"/>
-            <wp:effectExtent l="0" t="0" r="6350" b="0"/>
+          <wp:inline distT="0" distB="0" distL="0" distR="0" wp14:anchorId="45978F7B" wp14:editId="28764095">
+            <wp:extent cx="5400040" cy="3063240"/>
+            <wp:effectExtent l="0" t="0" r="0" b="3810"/>
             <wp:docPr id="1" name="Imagen 1"/>
             <wp:cNvGraphicFramePr>
               <a:graphicFrameLocks xmlns:a="http://schemas.openxmlformats.org/drawingml/2006/main" noChangeAspect="1"/>
@@ -988,7 +993,7 @@
                   <pic:spPr>
                     <a:xfrm>
                       <a:off x="0" y="0"/>
-                      <a:ext cx="5960426" cy="3316644"/>
+                      <a:ext cx="5400040" cy="3063240"/>
                     </a:xfrm>
                     <a:prstGeom prst="rect">
                       <a:avLst/>
@@ -1059,16 +1064,14 @@
         <w:rPr>
           <w:rFonts w:cstheme="minorHAnsi"/>
           <w:bCs/>
-          <w:noProof/>
-          <w:sz w:val="28"/>
-          <w:szCs w:val="28"/>
-          <w:lang w:val="en-GB" w:eastAsia="en-GB"/>
+          <w:sz w:val="28"/>
+          <w:szCs w:val="28"/>
         </w:rPr>
         <w:drawing>
-          <wp:inline distT="0" distB="0" distL="0" distR="0" wp14:anchorId="41186E3F" wp14:editId="5842CEBC">
-            <wp:extent cx="5875691" cy="1333500"/>
-            <wp:effectExtent l="0" t="0" r="0" b="0"/>
-            <wp:docPr id="39" name="Imagen 39"/>
+          <wp:inline distT="0" distB="0" distL="0" distR="0" wp14:anchorId="26FF7624" wp14:editId="32408AF9">
+            <wp:extent cx="5400040" cy="1115695"/>
+            <wp:effectExtent l="0" t="0" r="0" b="8255"/>
+            <wp:docPr id="9" name="Imagen 9"/>
             <wp:cNvGraphicFramePr>
               <a:graphicFrameLocks xmlns:a="http://schemas.openxmlformats.org/drawingml/2006/main" noChangeAspect="1"/>
             </wp:cNvGraphicFramePr>
@@ -1088,7 +1091,7 @@
                   <pic:spPr>
                     <a:xfrm>
                       <a:off x="0" y="0"/>
-                      <a:ext cx="5882316" cy="1335004"/>
+                      <a:ext cx="5400040" cy="1115695"/>
                     </a:xfrm>
                     <a:prstGeom prst="rect">
                       <a:avLst/>
@@ -1133,17 +1136,15 @@
         <w:rPr>
           <w:rFonts w:cstheme="minorHAnsi"/>
           <w:bCs/>
-          <w:noProof/>
-          <w:sz w:val="28"/>
-          <w:szCs w:val="28"/>
-          <w:lang w:val="en-GB" w:eastAsia="en-GB"/>
+          <w:sz w:val="28"/>
+          <w:szCs w:val="28"/>
         </w:rPr>
         <w:lastRenderedPageBreak/>
         <w:drawing>
-          <wp:inline distT="0" distB="0" distL="0" distR="0" wp14:anchorId="60481128" wp14:editId="45E4A056">
-            <wp:extent cx="5400040" cy="3169920"/>
-            <wp:effectExtent l="0" t="0" r="0" b="0"/>
-            <wp:docPr id="43" name="Imagen 43"/>
+          <wp:inline distT="0" distB="0" distL="0" distR="0" wp14:anchorId="603EE9CF" wp14:editId="275AC2A8">
+            <wp:extent cx="5400040" cy="3136265"/>
+            <wp:effectExtent l="0" t="0" r="0" b="6985"/>
+            <wp:docPr id="10" name="Imagen 10"/>
             <wp:cNvGraphicFramePr>
               <a:graphicFrameLocks xmlns:a="http://schemas.openxmlformats.org/drawingml/2006/main" noChangeAspect="1"/>
             </wp:cNvGraphicFramePr>
@@ -1163,7 +1164,7 @@
                   <pic:spPr>
                     <a:xfrm>
                       <a:off x="0" y="0"/>
-                      <a:ext cx="5400040" cy="3169920"/>
+                      <a:ext cx="5400040" cy="3136265"/>
                     </a:xfrm>
                     <a:prstGeom prst="rect">
                       <a:avLst/>
@@ -1246,16 +1247,14 @@
         <w:rPr>
           <w:rFonts w:cstheme="minorHAnsi"/>
           <w:bCs/>
-          <w:noProof/>
-          <w:sz w:val="28"/>
-          <w:szCs w:val="28"/>
-          <w:lang w:val="en-GB" w:eastAsia="en-GB"/>
+          <w:sz w:val="28"/>
+          <w:szCs w:val="28"/>
         </w:rPr>
         <w:drawing>
-          <wp:inline distT="0" distB="0" distL="0" distR="0" wp14:anchorId="20126E73" wp14:editId="6EB3C5CB">
-            <wp:extent cx="5400040" cy="2807970"/>
-            <wp:effectExtent l="0" t="0" r="0" b="0"/>
-            <wp:docPr id="45" name="Imagen 45"/>
+          <wp:inline distT="0" distB="0" distL="0" distR="0" wp14:anchorId="06CA21AD" wp14:editId="01DB9475">
+            <wp:extent cx="5400040" cy="2753360"/>
+            <wp:effectExtent l="0" t="0" r="0" b="8890"/>
+            <wp:docPr id="11" name="Imagen 11"/>
             <wp:cNvGraphicFramePr>
               <a:graphicFrameLocks xmlns:a="http://schemas.openxmlformats.org/drawingml/2006/main" noChangeAspect="1"/>
             </wp:cNvGraphicFramePr>
@@ -1275,7 +1274,7 @@
                   <pic:spPr>
                     <a:xfrm>
                       <a:off x="0" y="0"/>
-                      <a:ext cx="5400040" cy="2807970"/>
+                      <a:ext cx="5400040" cy="2753360"/>
                     </a:xfrm>
                     <a:prstGeom prst="rect">
                       <a:avLst/>
@@ -1420,16 +1419,14 @@
         <w:rPr>
           <w:rFonts w:cstheme="minorHAnsi"/>
           <w:bCs/>
-          <w:noProof/>
-          <w:sz w:val="28"/>
-          <w:szCs w:val="28"/>
-          <w:lang w:val="en-GB" w:eastAsia="en-GB"/>
+          <w:sz w:val="28"/>
+          <w:szCs w:val="28"/>
         </w:rPr>
         <w:drawing>
-          <wp:inline distT="0" distB="0" distL="0" distR="0" wp14:anchorId="73619E6E" wp14:editId="11AA8FD7">
-            <wp:extent cx="5400040" cy="2266315"/>
-            <wp:effectExtent l="0" t="0" r="0" b="635"/>
-            <wp:docPr id="46" name="Imagen 46"/>
+          <wp:inline distT="0" distB="0" distL="0" distR="0" wp14:anchorId="073C5CCE" wp14:editId="09471C7E">
+            <wp:extent cx="5400040" cy="2157730"/>
+            <wp:effectExtent l="0" t="0" r="0" b="0"/>
+            <wp:docPr id="13" name="Imagen 13"/>
             <wp:cNvGraphicFramePr>
               <a:graphicFrameLocks xmlns:a="http://schemas.openxmlformats.org/drawingml/2006/main" noChangeAspect="1"/>
             </wp:cNvGraphicFramePr>
@@ -1449,7 +1446,7 @@
                   <pic:spPr>
                     <a:xfrm>
                       <a:off x="0" y="0"/>
-                      <a:ext cx="5400040" cy="2266315"/>
+                      <a:ext cx="5400040" cy="2157730"/>
                     </a:xfrm>
                     <a:prstGeom prst="rect">
                       <a:avLst/>
@@ -1523,16 +1520,14 @@
         <w:rPr>
           <w:rFonts w:cstheme="minorHAnsi"/>
           <w:bCs/>
-          <w:noProof/>
-          <w:sz w:val="28"/>
-          <w:szCs w:val="28"/>
-          <w:lang w:val="en-GB" w:eastAsia="en-GB"/>
+          <w:sz w:val="28"/>
+          <w:szCs w:val="28"/>
         </w:rPr>
         <w:drawing>
-          <wp:inline distT="0" distB="0" distL="0" distR="0" wp14:anchorId="35080BE4" wp14:editId="69FD7F06">
-            <wp:extent cx="5400040" cy="2037080"/>
-            <wp:effectExtent l="0" t="0" r="0" b="1270"/>
-            <wp:docPr id="47" name="Imagen 47"/>
+          <wp:inline distT="0" distB="0" distL="0" distR="0" wp14:anchorId="56C85C4E" wp14:editId="34AE6DA2">
+            <wp:extent cx="5400040" cy="1980565"/>
+            <wp:effectExtent l="0" t="0" r="0" b="635"/>
+            <wp:docPr id="14" name="Imagen 14"/>
             <wp:cNvGraphicFramePr>
               <a:graphicFrameLocks xmlns:a="http://schemas.openxmlformats.org/drawingml/2006/main" noChangeAspect="1"/>
             </wp:cNvGraphicFramePr>
@@ -1552,7 +1547,7 @@
                   <pic:spPr>
                     <a:xfrm>
                       <a:off x="0" y="0"/>
-                      <a:ext cx="5400040" cy="2037080"/>
+                      <a:ext cx="5400040" cy="1980565"/>
                     </a:xfrm>
                     <a:prstGeom prst="rect">
                       <a:avLst/>
@@ -1932,6 +1927,15 @@
         </w:rPr>
         <w:t>.</w:t>
       </w:r>
+      <w:r>
+        <w:rPr>
+          <w:rFonts w:cstheme="minorHAnsi"/>
+          <w:bCs/>
+          <w:sz w:val="28"/>
+          <w:szCs w:val="28"/>
+        </w:rPr>
+        <w:t xml:space="preserve"> El J-TAG tiene una forma tal que admite únicamente una posición al momento de la conexión, lo que evita accidentes.</w:t>
+      </w:r>
     </w:p>
     <w:p>
       <w:pPr>
@@ -2487,25 +2491,23 @@
         <w:rPr>
           <w:rFonts w:cstheme="minorHAnsi"/>
           <w:bCs/>
-          <w:noProof/>
-          <w:sz w:val="28"/>
-          <w:szCs w:val="28"/>
-          <w:lang w:val="en-GB" w:eastAsia="en-GB"/>
+          <w:sz w:val="28"/>
+          <w:szCs w:val="28"/>
         </w:rPr>
         <w:lastRenderedPageBreak/>
         <w:drawing>
-          <wp:anchor distT="0" distB="0" distL="114300" distR="114300" simplePos="0" relativeHeight="251661312" behindDoc="0" locked="0" layoutInCell="1" allowOverlap="1" wp14:anchorId="18DC6F41" wp14:editId="2BDE49EC">
+          <wp:anchor distT="0" distB="0" distL="114300" distR="114300" simplePos="0" relativeHeight="251663360" behindDoc="0" locked="0" layoutInCell="1" allowOverlap="1" wp14:anchorId="33B52624" wp14:editId="7D858AD1">
             <wp:simplePos x="0" y="0"/>
             <wp:positionH relativeFrom="column">
-              <wp:posOffset>-994410</wp:posOffset>
+              <wp:posOffset>-1051560</wp:posOffset>
             </wp:positionH>
             <wp:positionV relativeFrom="paragraph">
-              <wp:posOffset>262255</wp:posOffset>
+              <wp:posOffset>271780</wp:posOffset>
             </wp:positionV>
-            <wp:extent cx="7337425" cy="4528945"/>
-            <wp:effectExtent l="0" t="0" r="0" b="5080"/>
+            <wp:extent cx="7504549" cy="3829050"/>
+            <wp:effectExtent l="0" t="0" r="1270" b="0"/>
             <wp:wrapNone/>
-            <wp:docPr id="48" name="Imagen 48"/>
+            <wp:docPr id="17" name="Imagen 17"/>
             <wp:cNvGraphicFramePr>
               <a:graphicFrameLocks xmlns:a="http://schemas.openxmlformats.org/drawingml/2006/main" noChangeAspect="1"/>
             </wp:cNvGraphicFramePr>
@@ -2517,7 +2519,7 @@
                     <pic:cNvPicPr/>
                   </pic:nvPicPr>
                   <pic:blipFill>
-                    <a:blip r:embed="rId15">
+                    <a:blip r:embed="rId15" cstate="print">
                       <a:extLst>
                         <a:ext uri="{28A0092B-C50C-407E-A947-70E740481C1C}">
                           <a14:useLocalDpi xmlns:a14="http://schemas.microsoft.com/office/drawing/2010/main" val="0"/>
@@ -2531,7 +2533,7 @@
                   <pic:spPr>
                     <a:xfrm>
                       <a:off x="0" y="0"/>
-                      <a:ext cx="7338982" cy="4529906"/>
+                      <a:ext cx="7516735" cy="3835268"/>
                     </a:xfrm>
                     <a:prstGeom prst="rect">
                       <a:avLst/>
@@ -2540,10 +2542,10 @@
                 </pic:pic>
               </a:graphicData>
             </a:graphic>
-            <wp14:sizeRelH relativeFrom="margin">
+            <wp14:sizeRelH relativeFrom="page">
               <wp14:pctWidth>0</wp14:pctWidth>
             </wp14:sizeRelH>
-            <wp14:sizeRelV relativeFrom="margin">
+            <wp14:sizeRelV relativeFrom="page">
               <wp14:pctHeight>0</wp14:pctHeight>
             </wp14:sizeRelV>
           </wp:anchor>
@@ -2582,16 +2584,6 @@
     </w:p>
     <w:p>
       <w:pPr>
-        <w:rPr>
-          <w:rFonts w:cstheme="minorHAnsi"/>
-          <w:bCs/>
-          <w:sz w:val="28"/>
-          <w:szCs w:val="28"/>
-        </w:rPr>
-      </w:pPr>
-    </w:p>
-    <w:p>
-      <w:pPr>
         <w:ind w:left="-680"/>
         <w:rPr>
           <w:rFonts w:cstheme="minorHAnsi"/>
@@ -2700,48 +2692,26 @@
           <w:szCs w:val="28"/>
         </w:rPr>
       </w:pPr>
-    </w:p>
-    <w:p>
-      <w:pPr>
-        <w:rPr>
-          <w:rFonts w:cstheme="minorHAnsi"/>
-          <w:bCs/>
-          <w:sz w:val="28"/>
-          <w:szCs w:val="28"/>
-        </w:rPr>
-      </w:pPr>
-    </w:p>
-    <w:p>
-      <w:pPr>
-        <w:rPr>
-          <w:rFonts w:cstheme="minorHAnsi"/>
-          <w:bCs/>
-          <w:sz w:val="28"/>
-          <w:szCs w:val="28"/>
-        </w:rPr>
-      </w:pPr>
-      <w:r>
-        <w:rPr>
-          <w:rFonts w:cstheme="minorHAnsi"/>
-          <w:bCs/>
-          <w:noProof/>
-          <w:sz w:val="28"/>
-          <w:szCs w:val="28"/>
-          <w:lang w:val="en-GB" w:eastAsia="en-GB"/>
+      <w:r>
+        <w:rPr>
+          <w:rFonts w:cstheme="minorHAnsi"/>
+          <w:bCs/>
+          <w:sz w:val="28"/>
+          <w:szCs w:val="28"/>
         </w:rPr>
         <w:drawing>
-          <wp:anchor distT="0" distB="0" distL="114300" distR="114300" simplePos="0" relativeHeight="251662336" behindDoc="0" locked="0" layoutInCell="1" allowOverlap="1" wp14:anchorId="49604E81" wp14:editId="6E4081C3">
+          <wp:anchor distT="0" distB="0" distL="114300" distR="114300" simplePos="0" relativeHeight="251664384" behindDoc="0" locked="0" layoutInCell="1" allowOverlap="1" wp14:anchorId="0A603419" wp14:editId="7C379E8B">
             <wp:simplePos x="0" y="0"/>
             <wp:positionH relativeFrom="column">
-              <wp:posOffset>-994411</wp:posOffset>
+              <wp:posOffset>-1051561</wp:posOffset>
             </wp:positionH>
             <wp:positionV relativeFrom="paragraph">
-              <wp:posOffset>151765</wp:posOffset>
+              <wp:posOffset>407035</wp:posOffset>
             </wp:positionV>
-            <wp:extent cx="7337441" cy="4114800"/>
+            <wp:extent cx="7492065" cy="1819275"/>
             <wp:effectExtent l="0" t="0" r="0" b="0"/>
             <wp:wrapNone/>
-            <wp:docPr id="50" name="Imagen 50"/>
+            <wp:docPr id="18" name="Imagen 18"/>
             <wp:cNvGraphicFramePr>
               <a:graphicFrameLocks xmlns:a="http://schemas.openxmlformats.org/drawingml/2006/main" noChangeAspect="1"/>
             </wp:cNvGraphicFramePr>
@@ -2753,7 +2723,7 @@
                     <pic:cNvPicPr/>
                   </pic:nvPicPr>
                   <pic:blipFill>
-                    <a:blip r:embed="rId16">
+                    <a:blip r:embed="rId16" cstate="print">
                       <a:extLst>
                         <a:ext uri="{28A0092B-C50C-407E-A947-70E740481C1C}">
                           <a14:useLocalDpi xmlns:a14="http://schemas.microsoft.com/office/drawing/2010/main" val="0"/>
@@ -2767,7 +2737,7 @@
                   <pic:spPr>
                     <a:xfrm>
                       <a:off x="0" y="0"/>
-                      <a:ext cx="7341003" cy="4116798"/>
+                      <a:ext cx="7507513" cy="1823026"/>
                     </a:xfrm>
                     <a:prstGeom prst="rect">
                       <a:avLst/>
@@ -2776,15 +2746,35 @@
                 </pic:pic>
               </a:graphicData>
             </a:graphic>
-            <wp14:sizeRelH relativeFrom="margin">
+            <wp14:sizeRelH relativeFrom="page">
               <wp14:pctWidth>0</wp14:pctWidth>
             </wp14:sizeRelH>
-            <wp14:sizeRelV relativeFrom="margin">
+            <wp14:sizeRelV relativeFrom="page">
               <wp14:pctHeight>0</wp14:pctHeight>
             </wp14:sizeRelV>
           </wp:anchor>
         </w:drawing>
       </w:r>
+    </w:p>
+    <w:p>
+      <w:pPr>
+        <w:rPr>
+          <w:rFonts w:cstheme="minorHAnsi"/>
+          <w:bCs/>
+          <w:sz w:val="28"/>
+          <w:szCs w:val="28"/>
+        </w:rPr>
+      </w:pPr>
+    </w:p>
+    <w:p>
+      <w:pPr>
+        <w:rPr>
+          <w:rFonts w:cstheme="minorHAnsi"/>
+          <w:bCs/>
+          <w:sz w:val="28"/>
+          <w:szCs w:val="28"/>
+        </w:rPr>
+      </w:pPr>
     </w:p>
     <w:p>
       <w:pPr>
@@ -2929,6 +2919,7 @@
           <w:szCs w:val="28"/>
           <w:u w:val="single"/>
         </w:rPr>
+        <w:lastRenderedPageBreak/>
         <w:t>Hojas de Datos</w:t>
       </w:r>
       <w:r>
@@ -3557,7 +3548,16 @@
           <w:sz w:val="28"/>
           <w:szCs w:val="28"/>
         </w:rPr>
-        <w:t>11</w:t>
+        <w:t>1</w:t>
+      </w:r>
+      <w:r>
+        <w:rPr>
+          <w:rFonts w:cstheme="minorHAnsi"/>
+          <w:bCs/>
+          <w:sz w:val="28"/>
+          <w:szCs w:val="28"/>
+        </w:rPr>
+        <w:t>0</w:t>
       </w:r>
       <w:r>
         <w:rPr>
@@ -3613,7 +3613,16 @@
           <w:sz w:val="28"/>
           <w:szCs w:val="28"/>
         </w:rPr>
-        <w:t xml:space="preserve">va a circular una corriente baja y no generara un aumento de la temperatura </w:t>
+        <w:t>va a circular una corriente baja y no genera</w:t>
+      </w:r>
+      <w:r>
+        <w:rPr>
+          <w:rFonts w:cstheme="minorHAnsi"/>
+          <w:bCs/>
+          <w:sz w:val="28"/>
+          <w:szCs w:val="28"/>
+        </w:rPr>
+        <w:t>ra un aumento de la temperatura. A su vez, es un valor acorde al ancho de los pines del microcontrolador.</w:t>
       </w:r>
     </w:p>
     <w:p>
@@ -4182,6 +4191,16 @@
     </w:p>
     <w:p>
       <w:pPr>
+        <w:rPr>
+          <w:rFonts w:cstheme="minorHAnsi"/>
+          <w:bCs/>
+          <w:sz w:val="28"/>
+          <w:szCs w:val="28"/>
+        </w:rPr>
+      </w:pPr>
+    </w:p>
+    <w:p>
+      <w:pPr>
         <w:pStyle w:val="Prrafodelista"/>
         <w:numPr>
           <w:ilvl w:val="0"/>
@@ -4202,6 +4221,7 @@
           <w:szCs w:val="28"/>
           <w:u w:val="single"/>
         </w:rPr>
+        <w:lastRenderedPageBreak/>
         <w:t>Dimensiones de perforado de vía</w:t>
       </w:r>
       <w:r>
@@ -4276,33 +4296,45 @@
         </w:rPr>
         <w:t xml:space="preserve">Para la sujeción se utilizan agujeros de un diámetro de </w:t>
       </w:r>
-      <w:r>
-        <w:rPr>
-          <w:rFonts w:cstheme="minorHAnsi"/>
-          <w:bCs/>
-          <w:sz w:val="28"/>
-          <w:szCs w:val="28"/>
-        </w:rPr>
-        <w:t>XXX</w:t>
-      </w:r>
-    </w:p>
-    <w:p>
-      <w:pPr>
-        <w:rPr>
-          <w:rFonts w:cstheme="minorHAnsi"/>
-          <w:bCs/>
-          <w:sz w:val="28"/>
-          <w:szCs w:val="28"/>
-        </w:rPr>
-      </w:pPr>
-      <w:r>
-        <w:rPr>
-          <w:rFonts w:cstheme="minorHAnsi"/>
-          <w:bCs/>
-          <w:sz w:val="28"/>
-          <w:szCs w:val="28"/>
-        </w:rPr>
-        <w:lastRenderedPageBreak/>
+      <w:proofErr w:type="spellStart"/>
+      <w:r>
+        <w:rPr>
+          <w:rFonts w:cstheme="minorHAnsi"/>
+          <w:bCs/>
+          <w:sz w:val="28"/>
+          <w:szCs w:val="28"/>
+        </w:rPr>
+        <w:t>3.3mm</w:t>
+      </w:r>
+      <w:proofErr w:type="spellEnd"/>
+      <w:r>
+        <w:rPr>
+          <w:rFonts w:cstheme="minorHAnsi"/>
+          <w:bCs/>
+          <w:sz w:val="28"/>
+          <w:szCs w:val="28"/>
+        </w:rPr>
+        <w:t xml:space="preserve"> de diámetro, similares a las utilizadas en el primer TP.</w:t>
+      </w:r>
+      <w:bookmarkStart w:id="0" w:name="_GoBack"/>
+      <w:bookmarkEnd w:id="0"/>
+    </w:p>
+    <w:p>
+      <w:pPr>
+        <w:rPr>
+          <w:rFonts w:cstheme="minorHAnsi"/>
+          <w:bCs/>
+          <w:sz w:val="28"/>
+          <w:szCs w:val="28"/>
+        </w:rPr>
+      </w:pPr>
+      <w:r>
+        <w:rPr>
+          <w:rFonts w:cstheme="minorHAnsi"/>
+          <w:bCs/>
+          <w:sz w:val="28"/>
+          <w:szCs w:val="28"/>
+        </w:rPr>
         <w:t xml:space="preserve">Para las vías se utiliza </w:t>
       </w:r>
       <w:r>
@@ -6806,8 +6838,6 @@
           <w:szCs w:val="28"/>
         </w:rPr>
       </w:pPr>
-      <w:bookmarkStart w:id="0" w:name="_GoBack"/>
-      <w:bookmarkEnd w:id="0"/>
     </w:p>
     <w:p>
       <w:pPr>
@@ -8383,7 +8413,7 @@
 </file>
 
 <file path=customXml/itemProps1.xml><?xml version="1.0" encoding="utf-8"?>
-<ds:datastoreItem xmlns:ds="http://schemas.openxmlformats.org/officeDocument/2006/customXml" ds:itemID="{A0D61BD6-562D-49AA-96BA-760A79896D26}">
+<ds:datastoreItem xmlns:ds="http://schemas.openxmlformats.org/officeDocument/2006/customXml" ds:itemID="{568EA339-5141-4B7E-9688-75BE06C5BBCE}">
   <ds:schemaRefs>
     <ds:schemaRef ds:uri="http://schemas.openxmlformats.org/officeDocument/2006/bibliography"/>
   </ds:schemaRefs>

</xml_diff>